<commit_message>
Alterações sugeridas pelo professor
</commit_message>
<xml_diff>
--- a/02-Projeto/01-ResolveAi/03-PlanoCONFIG.docx
+++ b/02-Projeto/01-ResolveAi/03-PlanoCONFIG.docx
@@ -16,8 +16,26 @@
           <w:sz w:val="28"/>
           <w:szCs w:val="28"/>
         </w:rPr>
-        <w:t>Diretórios e subdiretórios</w:t>
-      </w:r>
+        <w:t>Arquivos, Diretórios e</w:t>
+      </w:r>
+      <w:r>
+        <w:rPr>
+          <w:b/>
+          <w:sz w:val="28"/>
+          <w:szCs w:val="28"/>
+        </w:rPr>
+        <w:t xml:space="preserve"> </w:t>
+      </w:r>
+      <w:proofErr w:type="gramStart"/>
+      <w:r>
+        <w:rPr>
+          <w:b/>
+          <w:sz w:val="28"/>
+          <w:szCs w:val="28"/>
+        </w:rPr>
+        <w:t>subdiretórios</w:t>
+      </w:r>
+      <w:proofErr w:type="gramEnd"/>
     </w:p>
     <w:p/>
     <w:p>
@@ -29,6 +47,9 @@
         <w:contextualSpacing/>
       </w:pPr>
       <w:r>
+        <w:t>01-</w:t>
+      </w:r>
+      <w:r>
         <w:t>Projeto</w:t>
       </w:r>
     </w:p>
@@ -42,6 +63,9 @@
         <w:contextualSpacing/>
       </w:pPr>
       <w:r>
+        <w:t>01-</w:t>
+      </w:r>
+      <w:r>
         <w:t>GRE</w:t>
       </w:r>
     </w:p>
@@ -53,16 +77,298 @@
         </w:numPr>
         <w:ind w:left="2160"/>
         <w:contextualSpacing/>
-        <w:rPr>
-          <w:b/>
-        </w:rPr>
-      </w:pPr>
-      <w:r>
-        <w:rPr>
-          <w:b/>
-        </w:rPr>
-        <w:t>Plano de Gerência de Requisitos</w:t>
-      </w:r>
+      </w:pPr>
+      <w:r>
+        <w:t>01-</w:t>
+      </w:r>
+      <w:r>
+        <w:t>Produtos</w:t>
+      </w:r>
+    </w:p>
+    <w:p>
+      <w:pPr>
+        <w:numPr>
+          <w:ilvl w:val="3"/>
+          <w:numId w:val="1"/>
+        </w:numPr>
+        <w:contextualSpacing/>
+        <w:rPr>
+          <w:b/>
+        </w:rPr>
+      </w:pPr>
+      <w:r>
+        <w:rPr>
+          <w:b/>
+        </w:rPr>
+        <w:t>01-</w:t>
+      </w:r>
+      <w:proofErr w:type="gramStart"/>
+      <w:r>
+        <w:rPr>
+          <w:b/>
+        </w:rPr>
+        <w:t>ListaDeRequisitos</w:t>
+      </w:r>
+      <w:proofErr w:type="gramEnd"/>
+      <w:r>
+        <w:rPr>
+          <w:b/>
+        </w:rPr>
+        <w:t xml:space="preserve"> (.xlsx)</w:t>
+      </w:r>
+    </w:p>
+    <w:p>
+      <w:pPr>
+        <w:numPr>
+          <w:ilvl w:val="3"/>
+          <w:numId w:val="1"/>
+        </w:numPr>
+        <w:contextualSpacing/>
+        <w:rPr>
+          <w:b/>
+        </w:rPr>
+      </w:pPr>
+      <w:r>
+        <w:rPr>
+          <w:b/>
+        </w:rPr>
+        <w:t>02</w:t>
+      </w:r>
+      <w:r>
+        <w:rPr>
+          <w:b/>
+        </w:rPr>
+        <w:t>-</w:t>
+      </w:r>
+      <w:r>
+        <w:rPr>
+          <w:b/>
+        </w:rPr>
+        <w:t>Diagrama de casos de uso</w:t>
+      </w:r>
+      <w:r>
+        <w:rPr>
+          <w:b/>
+        </w:rPr>
+        <w:t xml:space="preserve"> </w:t>
+      </w:r>
+      <w:proofErr w:type="gramStart"/>
+      <w:r>
+        <w:rPr>
+          <w:b/>
+        </w:rPr>
+        <w:t>(.</w:t>
+      </w:r>
+      <w:proofErr w:type="gramEnd"/>
+      <w:r>
+        <w:rPr>
+          <w:b/>
+        </w:rPr>
+        <w:t>pdf)</w:t>
+      </w:r>
+    </w:p>
+    <w:p>
+      <w:pPr>
+        <w:numPr>
+          <w:ilvl w:val="3"/>
+          <w:numId w:val="1"/>
+        </w:numPr>
+        <w:contextualSpacing/>
+        <w:rPr>
+          <w:b/>
+        </w:rPr>
+      </w:pPr>
+      <w:r>
+        <w:rPr>
+          <w:b/>
+        </w:rPr>
+        <w:t>03</w:t>
+      </w:r>
+      <w:r>
+        <w:rPr>
+          <w:b/>
+        </w:rPr>
+        <w:t>-</w:t>
+      </w:r>
+      <w:r>
+        <w:rPr>
+          <w:b/>
+        </w:rPr>
+        <w:t>Modelo Conceitual</w:t>
+      </w:r>
+      <w:r>
+        <w:rPr>
+          <w:b/>
+        </w:rPr>
+        <w:t xml:space="preserve"> </w:t>
+      </w:r>
+      <w:proofErr w:type="gramStart"/>
+      <w:r>
+        <w:rPr>
+          <w:b/>
+        </w:rPr>
+        <w:t>(.</w:t>
+      </w:r>
+      <w:proofErr w:type="gramEnd"/>
+      <w:r>
+        <w:rPr>
+          <w:b/>
+        </w:rPr>
+        <w:t>pdf)</w:t>
+      </w:r>
+    </w:p>
+    <w:p>
+      <w:pPr>
+        <w:numPr>
+          <w:ilvl w:val="3"/>
+          <w:numId w:val="1"/>
+        </w:numPr>
+        <w:contextualSpacing/>
+        <w:rPr>
+          <w:b/>
+        </w:rPr>
+      </w:pPr>
+      <w:r>
+        <w:rPr>
+          <w:b/>
+        </w:rPr>
+        <w:t>04</w:t>
+      </w:r>
+      <w:r>
+        <w:rPr>
+          <w:b/>
+        </w:rPr>
+        <w:t>-Proto</w:t>
+      </w:r>
+      <w:r>
+        <w:rPr>
+          <w:b/>
+        </w:rPr>
+        <w:t>tipo</w:t>
+      </w:r>
+      <w:r>
+        <w:rPr>
+          <w:b/>
+        </w:rPr>
+        <w:t xml:space="preserve"> </w:t>
+      </w:r>
+      <w:proofErr w:type="gramStart"/>
+      <w:r>
+        <w:rPr>
+          <w:b/>
+        </w:rPr>
+        <w:t>(.</w:t>
+      </w:r>
+      <w:proofErr w:type="gramEnd"/>
+      <w:r>
+        <w:rPr>
+          <w:b/>
+        </w:rPr>
+        <w:t>pdf)</w:t>
+      </w:r>
+    </w:p>
+    <w:p>
+      <w:pPr>
+        <w:numPr>
+          <w:ilvl w:val="3"/>
+          <w:numId w:val="1"/>
+        </w:numPr>
+        <w:contextualSpacing/>
+        <w:rPr>
+          <w:b/>
+        </w:rPr>
+      </w:pPr>
+      <w:r>
+        <w:rPr>
+          <w:b/>
+        </w:rPr>
+        <w:t>05</w:t>
+      </w:r>
+      <w:r>
+        <w:rPr>
+          <w:b/>
+        </w:rPr>
+        <w:t>-</w:t>
+      </w:r>
+      <w:proofErr w:type="gramStart"/>
+      <w:r>
+        <w:rPr>
+          <w:b/>
+        </w:rPr>
+        <w:t>DocumentoDeEspecificacaoDeRequisitos</w:t>
+      </w:r>
+      <w:proofErr w:type="gramEnd"/>
+      <w:r>
+        <w:rPr>
+          <w:b/>
+        </w:rPr>
+        <w:t xml:space="preserve"> (.docx)</w:t>
+      </w:r>
+    </w:p>
+    <w:p>
+      <w:pPr>
+        <w:numPr>
+          <w:ilvl w:val="3"/>
+          <w:numId w:val="1"/>
+        </w:numPr>
+        <w:contextualSpacing/>
+        <w:rPr>
+          <w:b/>
+        </w:rPr>
+      </w:pPr>
+      <w:r>
+        <w:rPr>
+          <w:b/>
+        </w:rPr>
+        <w:t>06</w:t>
+      </w:r>
+      <w:r>
+        <w:rPr>
+          <w:b/>
+        </w:rPr>
+        <w:t>-</w:t>
+      </w:r>
+      <w:proofErr w:type="gramStart"/>
+      <w:r>
+        <w:rPr>
+          <w:b/>
+        </w:rPr>
+        <w:t>ChecklistConistenciaRequisitos</w:t>
+      </w:r>
+      <w:proofErr w:type="gramEnd"/>
+      <w:r>
+        <w:rPr>
+          <w:b/>
+        </w:rPr>
+        <w:t xml:space="preserve"> (.xlsx)</w:t>
+      </w:r>
+    </w:p>
+    <w:p>
+      <w:pPr>
+        <w:numPr>
+          <w:ilvl w:val="3"/>
+          <w:numId w:val="1"/>
+        </w:numPr>
+        <w:contextualSpacing/>
+        <w:rPr>
+          <w:b/>
+        </w:rPr>
+      </w:pPr>
+      <w:r>
+        <w:rPr>
+          <w:b/>
+        </w:rPr>
+        <w:t>N-OutrosDocumentos</w:t>
+      </w:r>
+    </w:p>
+    <w:p>
+      <w:pPr>
+        <w:ind w:left="2880"/>
+        <w:contextualSpacing/>
+        <w:rPr>
+          <w:b/>
+        </w:rPr>
+      </w:pPr>
     </w:p>
     <w:p>
       <w:pPr>
@@ -72,9 +378,72 @@
         </w:numPr>
         <w:ind w:left="2160"/>
         <w:contextualSpacing/>
-      </w:pPr>
-      <w:r>
-        <w:t>Produtos</w:t>
+        <w:rPr>
+          <w:b/>
+        </w:rPr>
+      </w:pPr>
+      <w:r>
+        <w:rPr>
+          <w:b/>
+        </w:rPr>
+        <w:t>02-</w:t>
+      </w:r>
+      <w:proofErr w:type="gramStart"/>
+      <w:r>
+        <w:rPr>
+          <w:b/>
+        </w:rPr>
+        <w:t>PlanoGRE</w:t>
+      </w:r>
+      <w:proofErr w:type="gramEnd"/>
+      <w:r>
+        <w:rPr>
+          <w:b/>
+        </w:rPr>
+        <w:t xml:space="preserve"> (.xlsx)</w:t>
+      </w:r>
+    </w:p>
+    <w:p>
+      <w:pPr>
+        <w:ind w:left="2880"/>
+        <w:contextualSpacing/>
+        <w:rPr>
+          <w:b/>
+        </w:rPr>
+      </w:pPr>
+    </w:p>
+    <w:p>
+      <w:pPr>
+        <w:numPr>
+          <w:ilvl w:val="0"/>
+          <w:numId w:val="1"/>
+        </w:numPr>
+        <w:ind w:left="1440"/>
+        <w:contextualSpacing/>
+      </w:pPr>
+      <w:r>
+        <w:t>02_</w:t>
+      </w:r>
+      <w:r>
+        <w:t>GQA</w:t>
+      </w:r>
+    </w:p>
+    <w:p>
+      <w:pPr>
+        <w:numPr>
+          <w:ilvl w:val="2"/>
+          <w:numId w:val="1"/>
+        </w:numPr>
+        <w:contextualSpacing/>
+      </w:pPr>
+      <w:r>
+        <w:t>N-</w:t>
+      </w:r>
+      <w:r>
+        <w:t>Processo</w:t>
+      </w:r>
+      <w:r>
+        <w:t>Auditado</w:t>
       </w:r>
     </w:p>
     <w:p>
@@ -84,16 +453,187 @@
           <w:numId w:val="1"/>
         </w:numPr>
         <w:contextualSpacing/>
-        <w:rPr>
-          <w:b/>
-        </w:rPr>
-      </w:pPr>
-      <w:r>
-        <w:rPr>
-          <w:b/>
-        </w:rPr>
-        <w:t>Diagrama de casos de uso</w:t>
-      </w:r>
+      </w:pPr>
+      <w:r>
+        <w:t>01-Auditoria</w:t>
+      </w:r>
+    </w:p>
+    <w:p>
+      <w:pPr>
+        <w:numPr>
+          <w:ilvl w:val="4"/>
+          <w:numId w:val="1"/>
+        </w:numPr>
+        <w:contextualSpacing/>
+      </w:pPr>
+      <w:r>
+        <w:t>01-</w:t>
+      </w:r>
+      <w:proofErr w:type="gramStart"/>
+      <w:r>
+        <w:t>NaoConformidades</w:t>
+      </w:r>
+      <w:proofErr w:type="gramEnd"/>
+    </w:p>
+    <w:p>
+      <w:pPr>
+        <w:numPr>
+          <w:ilvl w:val="5"/>
+          <w:numId w:val="1"/>
+        </w:numPr>
+        <w:contextualSpacing/>
+        <w:rPr>
+          <w:b/>
+        </w:rPr>
+      </w:pPr>
+      <w:r>
+        <w:rPr>
+          <w:b/>
+        </w:rPr>
+        <w:t>01-</w:t>
+      </w:r>
+      <w:proofErr w:type="gramStart"/>
+      <w:r>
+        <w:rPr>
+          <w:b/>
+        </w:rPr>
+        <w:t>RelatorioDeAuditoriaN</w:t>
+      </w:r>
+      <w:proofErr w:type="gramEnd"/>
+      <w:r>
+        <w:rPr>
+          <w:b/>
+        </w:rPr>
+        <w:t xml:space="preserve"> (.docx)</w:t>
+      </w:r>
+    </w:p>
+    <w:p>
+      <w:pPr>
+        <w:numPr>
+          <w:ilvl w:val="4"/>
+          <w:numId w:val="1"/>
+        </w:numPr>
+        <w:contextualSpacing/>
+      </w:pPr>
+      <w:r>
+        <w:t>02-</w:t>
+      </w:r>
+      <w:proofErr w:type="gramStart"/>
+      <w:r>
+        <w:t>PlanoDeCorreção</w:t>
+      </w:r>
+      <w:proofErr w:type="gramEnd"/>
+    </w:p>
+    <w:p>
+      <w:pPr>
+        <w:numPr>
+          <w:ilvl w:val="5"/>
+          <w:numId w:val="1"/>
+        </w:numPr>
+        <w:contextualSpacing/>
+        <w:rPr>
+          <w:b/>
+        </w:rPr>
+      </w:pPr>
+      <w:r>
+        <w:rPr>
+          <w:b/>
+        </w:rPr>
+        <w:t>01-</w:t>
+      </w:r>
+      <w:proofErr w:type="gramStart"/>
+      <w:r>
+        <w:rPr>
+          <w:b/>
+        </w:rPr>
+        <w:t>PoliticasDeEscalonamento</w:t>
+      </w:r>
+      <w:proofErr w:type="gramEnd"/>
+      <w:r>
+        <w:rPr>
+          <w:b/>
+        </w:rPr>
+        <w:t xml:space="preserve"> (.docx)</w:t>
+      </w:r>
+    </w:p>
+    <w:p>
+      <w:pPr>
+        <w:numPr>
+          <w:ilvl w:val="5"/>
+          <w:numId w:val="1"/>
+        </w:numPr>
+        <w:contextualSpacing/>
+        <w:rPr>
+          <w:b/>
+        </w:rPr>
+      </w:pPr>
+      <w:r>
+        <w:rPr>
+          <w:b/>
+        </w:rPr>
+        <w:t>02-</w:t>
+      </w:r>
+      <w:proofErr w:type="gramStart"/>
+      <w:r>
+        <w:rPr>
+          <w:b/>
+        </w:rPr>
+        <w:t>PlanoDeCorrecaoN</w:t>
+      </w:r>
+      <w:proofErr w:type="gramEnd"/>
+      <w:r>
+        <w:rPr>
+          <w:b/>
+        </w:rPr>
+        <w:t xml:space="preserve"> (.docx)</w:t>
+      </w:r>
+    </w:p>
+    <w:p>
+      <w:pPr>
+        <w:ind w:left="4320"/>
+        <w:contextualSpacing/>
+        <w:rPr>
+          <w:b/>
+        </w:rPr>
+      </w:pPr>
+    </w:p>
+    <w:p>
+      <w:pPr>
+        <w:numPr>
+          <w:ilvl w:val="4"/>
+          <w:numId w:val="1"/>
+        </w:numPr>
+        <w:contextualSpacing/>
+        <w:rPr>
+          <w:b/>
+        </w:rPr>
+      </w:pPr>
+      <w:r>
+        <w:rPr>
+          <w:b/>
+        </w:rPr>
+        <w:t>03-</w:t>
+      </w:r>
+      <w:proofErr w:type="gramStart"/>
+      <w:r>
+        <w:rPr>
+          <w:b/>
+        </w:rPr>
+        <w:t>ChecklistGQA</w:t>
+      </w:r>
+      <w:proofErr w:type="gramEnd"/>
+      <w:r>
+        <w:rPr>
+          <w:b/>
+        </w:rPr>
+        <w:t xml:space="preserve"> (.xlsx)</w:t>
+      </w:r>
+    </w:p>
+    <w:p>
+      <w:pPr>
+        <w:ind w:left="2160"/>
+        <w:contextualSpacing/>
+      </w:pPr>
     </w:p>
     <w:p>
       <w:pPr>
@@ -102,16 +642,75 @@
           <w:numId w:val="1"/>
         </w:numPr>
         <w:contextualSpacing/>
-        <w:rPr>
-          <w:b/>
-        </w:rPr>
-      </w:pPr>
-      <w:r>
-        <w:rPr>
-          <w:b/>
-        </w:rPr>
-        <w:t>Modelo Conceitual</w:t>
-      </w:r>
+      </w:pPr>
+      <w:r>
+        <w:t>02-Indicadores</w:t>
+      </w:r>
+    </w:p>
+    <w:p>
+      <w:pPr>
+        <w:numPr>
+          <w:ilvl w:val="4"/>
+          <w:numId w:val="1"/>
+        </w:numPr>
+        <w:contextualSpacing/>
+        <w:rPr>
+          <w:b/>
+        </w:rPr>
+      </w:pPr>
+      <w:r>
+        <w:rPr>
+          <w:b/>
+        </w:rPr>
+        <w:t>N-</w:t>
+      </w:r>
+      <w:r>
+        <w:rPr>
+          <w:b/>
+        </w:rPr>
+        <w:t>Documento</w:t>
+      </w:r>
+      <w:r>
+        <w:rPr>
+          <w:b/>
+        </w:rPr>
+        <w:t>DoI</w:t>
+      </w:r>
+      <w:r>
+        <w:rPr>
+          <w:b/>
+        </w:rPr>
+        <w:t>ndicador</w:t>
+      </w:r>
+      <w:r>
+        <w:rPr>
+          <w:b/>
+        </w:rPr>
+        <w:t xml:space="preserve"> </w:t>
+      </w:r>
+      <w:proofErr w:type="gramStart"/>
+      <w:r>
+        <w:rPr>
+          <w:b/>
+        </w:rPr>
+        <w:t>(.</w:t>
+      </w:r>
+      <w:proofErr w:type="gramEnd"/>
+      <w:r>
+        <w:rPr>
+          <w:b/>
+        </w:rPr>
+        <w:t>xlsx)</w:t>
+      </w:r>
+    </w:p>
+    <w:p>
+      <w:pPr>
+        <w:ind w:left="3600"/>
+        <w:contextualSpacing/>
+        <w:rPr>
+          <w:b/>
+        </w:rPr>
+      </w:pPr>
     </w:p>
     <w:p>
       <w:pPr>
@@ -128,246 +727,124 @@
         <w:rPr>
           <w:b/>
         </w:rPr>
-        <w:t>Protótipo</w:t>
-      </w:r>
-    </w:p>
-    <w:p>
-      <w:pPr>
-        <w:numPr>
-          <w:ilvl w:val="3"/>
-          <w:numId w:val="1"/>
-        </w:numPr>
-        <w:contextualSpacing/>
-        <w:rPr>
-          <w:b/>
-        </w:rPr>
-      </w:pPr>
-      <w:r>
-        <w:rPr>
-          <w:b/>
-        </w:rPr>
-        <w:t>Documento de Requisitos</w:t>
-      </w:r>
-    </w:p>
-    <w:p>
-      <w:pPr>
-        <w:numPr>
-          <w:ilvl w:val="3"/>
-          <w:numId w:val="1"/>
-        </w:numPr>
-        <w:contextualSpacing/>
-        <w:rPr>
-          <w:b/>
-        </w:rPr>
-      </w:pPr>
-      <w:r>
-        <w:rPr>
-          <w:b/>
-        </w:rPr>
-        <w:t>Checklist de avaliação da consistência de requisitos</w:t>
-      </w:r>
-    </w:p>
-    <w:p>
-      <w:pPr>
-        <w:numPr>
-          <w:ilvl w:val="0"/>
-          <w:numId w:val="1"/>
-        </w:numPr>
-        <w:ind w:left="1440"/>
-        <w:contextualSpacing/>
-      </w:pPr>
-      <w:r>
-        <w:t>GQA</w:t>
-      </w:r>
-    </w:p>
-    <w:p>
-      <w:pPr>
-        <w:numPr>
-          <w:ilvl w:val="2"/>
-          <w:numId w:val="1"/>
-        </w:numPr>
-        <w:contextualSpacing/>
-      </w:pPr>
-      <w:r>
-        <w:t>Processo Auditado</w:t>
-      </w:r>
-    </w:p>
-    <w:p>
-      <w:pPr>
-        <w:numPr>
-          <w:ilvl w:val="3"/>
-          <w:numId w:val="1"/>
-        </w:numPr>
-        <w:contextualSpacing/>
-        <w:rPr>
-          <w:b/>
-        </w:rPr>
-      </w:pPr>
-      <w:r>
-        <w:rPr>
-          <w:b/>
-        </w:rPr>
-        <w:t>Plano de Garantia da Qualidade</w:t>
-      </w:r>
-    </w:p>
-    <w:p>
-      <w:pPr>
-        <w:numPr>
-          <w:ilvl w:val="3"/>
-          <w:numId w:val="1"/>
-        </w:numPr>
-        <w:contextualSpacing/>
-      </w:pPr>
-      <w:r>
-        <w:t>Indicadores</w:t>
-      </w:r>
-    </w:p>
-    <w:p>
-      <w:pPr>
-        <w:numPr>
-          <w:ilvl w:val="4"/>
-          <w:numId w:val="1"/>
-        </w:numPr>
-        <w:contextualSpacing/>
-        <w:rPr>
-          <w:b/>
-        </w:rPr>
-      </w:pPr>
-      <w:r>
-        <w:rPr>
-          <w:b/>
-        </w:rPr>
-        <w:t>Documento do indicador</w:t>
-      </w:r>
-    </w:p>
-    <w:p>
-      <w:pPr>
-        <w:numPr>
-          <w:ilvl w:val="3"/>
-          <w:numId w:val="1"/>
-        </w:numPr>
-        <w:contextualSpacing/>
-      </w:pPr>
-      <w:r>
-        <w:t>Auditoria</w:t>
-      </w:r>
-    </w:p>
-    <w:p>
-      <w:pPr>
-        <w:numPr>
-          <w:ilvl w:val="4"/>
-          <w:numId w:val="1"/>
-        </w:numPr>
-        <w:contextualSpacing/>
-        <w:rPr>
-          <w:b/>
-        </w:rPr>
-      </w:pPr>
-      <w:r>
-        <w:rPr>
-          <w:b/>
-        </w:rPr>
-        <w:t>Checklist de avaliação</w:t>
-      </w:r>
-    </w:p>
-    <w:p>
-      <w:pPr>
-        <w:numPr>
-          <w:ilvl w:val="4"/>
-          <w:numId w:val="1"/>
-        </w:numPr>
-        <w:contextualSpacing/>
-      </w:pPr>
+        <w:t>03-</w:t>
+      </w:r>
       <w:proofErr w:type="gramStart"/>
       <w:r>
-        <w:t>Não-conformidades</w:t>
-      </w:r>
-      <w:proofErr w:type="gramEnd"/>
-    </w:p>
-    <w:p>
-      <w:pPr>
-        <w:numPr>
-          <w:ilvl w:val="5"/>
-          <w:numId w:val="1"/>
-        </w:numPr>
-        <w:contextualSpacing/>
-        <w:rPr>
-          <w:b/>
-        </w:rPr>
-      </w:pPr>
-      <w:r>
-        <w:rPr>
-          <w:b/>
-        </w:rPr>
-        <w:t xml:space="preserve">Lista de </w:t>
-      </w:r>
-      <w:proofErr w:type="gramStart"/>
-      <w:r>
-        <w:rPr>
-          <w:b/>
-        </w:rPr>
-        <w:t>não-conformidades</w:t>
-      </w:r>
-      <w:proofErr w:type="gramEnd"/>
-    </w:p>
-    <w:p>
-      <w:pPr>
-        <w:numPr>
-          <w:ilvl w:val="4"/>
-          <w:numId w:val="1"/>
-        </w:numPr>
-        <w:contextualSpacing/>
-      </w:pPr>
-      <w:r>
-        <w:t>Plano de Correção</w:t>
-      </w:r>
-    </w:p>
-    <w:p>
-      <w:pPr>
-        <w:numPr>
-          <w:ilvl w:val="5"/>
-          <w:numId w:val="1"/>
-        </w:numPr>
-        <w:contextualSpacing/>
-        <w:rPr>
-          <w:b/>
-        </w:rPr>
-      </w:pPr>
-      <w:r>
-        <w:rPr>
-          <w:b/>
-        </w:rPr>
-        <w:t>Planejamento da correção</w:t>
+        <w:rPr>
+          <w:b/>
+        </w:rPr>
+        <w:t>Plan</w:t>
       </w:r>
       <w:bookmarkStart w:id="0" w:name="_GoBack"/>
       <w:bookmarkEnd w:id="0"/>
-    </w:p>
-    <w:p>
-      <w:pPr>
-        <w:numPr>
-          <w:ilvl w:val="5"/>
-          <w:numId w:val="1"/>
-        </w:numPr>
-        <w:contextualSpacing/>
-        <w:rPr>
-          <w:b/>
-        </w:rPr>
-      </w:pPr>
-      <w:r>
-        <w:rPr>
-          <w:b/>
-        </w:rPr>
-        <w:t>Políticas de Escalonamento</w:t>
-      </w:r>
-    </w:p>
-    <w:p>
-      <w:pPr>
-        <w:rPr>
-          <w:b/>
-        </w:rPr>
-      </w:pPr>
-    </w:p>
-    <w:p>
+      <w:r>
+        <w:rPr>
+          <w:b/>
+        </w:rPr>
+        <w:t>oGQA</w:t>
+      </w:r>
+      <w:proofErr w:type="gramEnd"/>
+      <w:r>
+        <w:rPr>
+          <w:b/>
+        </w:rPr>
+        <w:t xml:space="preserve"> (.xlsx)</w:t>
+      </w:r>
+    </w:p>
+    <w:p>
+      <w:pPr>
+        <w:ind w:left="4320"/>
+        <w:contextualSpacing/>
+        <w:rPr>
+          <w:b/>
+        </w:rPr>
+      </w:pPr>
+    </w:p>
+    <w:p>
+      <w:pPr>
+        <w:numPr>
+          <w:ilvl w:val="1"/>
+          <w:numId w:val="1"/>
+        </w:numPr>
+        <w:contextualSpacing/>
+        <w:rPr>
+          <w:b/>
+        </w:rPr>
+      </w:pPr>
+      <w:r>
+        <w:rPr>
+          <w:b/>
+        </w:rPr>
+        <w:t>03-</w:t>
+      </w:r>
+      <w:proofErr w:type="gramStart"/>
+      <w:r>
+        <w:rPr>
+          <w:b/>
+        </w:rPr>
+        <w:t>PlanoCONFG</w:t>
+      </w:r>
+      <w:proofErr w:type="gramEnd"/>
+      <w:r>
+        <w:rPr>
+          <w:b/>
+        </w:rPr>
+        <w:t xml:space="preserve"> (.docx)</w:t>
+      </w:r>
+    </w:p>
+    <w:p>
+      <w:pPr>
+        <w:numPr>
+          <w:ilvl w:val="1"/>
+          <w:numId w:val="1"/>
+        </w:numPr>
+        <w:pBdr>
+          <w:bottom w:val="nil"/>
+        </w:pBdr>
+        <w:contextualSpacing/>
+        <w:rPr>
+          <w:b/>
+        </w:rPr>
+      </w:pPr>
+      <w:r>
+        <w:rPr>
+          <w:b/>
+        </w:rPr>
+        <w:t>04</w:t>
+      </w:r>
+      <w:r>
+        <w:rPr>
+          <w:b/>
+        </w:rPr>
+        <w:t>-</w:t>
+      </w:r>
+      <w:proofErr w:type="gramStart"/>
+      <w:r>
+        <w:rPr>
+          <w:b/>
+        </w:rPr>
+        <w:t>Cronogram(</w:t>
+      </w:r>
+      <w:proofErr w:type="gramEnd"/>
+      <w:r>
+        <w:rPr>
+          <w:b/>
+        </w:rPr>
+        <w:t>.xlsx)</w:t>
+      </w:r>
+    </w:p>
+    <w:p>
+      <w:pPr>
+        <w:rPr>
+          <w:b/>
+        </w:rPr>
+      </w:pPr>
+    </w:p>
+    <w:p>
+      <w:r>
+        <w:t>**</w:t>
+      </w:r>
       <w:r>
         <w:t>Legenda</w:t>
       </w:r>
@@ -397,6 +874,9 @@
           <w:numId w:val="1"/>
         </w:numPr>
         <w:contextualSpacing/>
+        <w:rPr>
+          <w:b/>
+        </w:rPr>
       </w:pPr>
       <w:r>
         <w:t>Diretório</w:t>
@@ -404,6 +884,8 @@
     </w:p>
     <w:p>
       <w:pPr>
+        <w:ind w:left="720"/>
+        <w:contextualSpacing/>
         <w:rPr>
           <w:b/>
         </w:rPr>
@@ -546,11 +1028,49 @@
         <w:t>O Gerente Responsável pelo processo auditado tem permissão de alterar o conteúdo do diretório Plano de Correção.</w:t>
       </w:r>
     </w:p>
+    <w:p>
+      <w:pPr>
+        <w:numPr>
+          <w:ilvl w:val="0"/>
+          <w:numId w:val="2"/>
+        </w:numPr>
+        <w:contextualSpacing/>
+        <w:rPr>
+          <w:sz w:val="20"/>
+          <w:szCs w:val="20"/>
+        </w:rPr>
+      </w:pPr>
+      <w:r>
+        <w:rPr>
+          <w:sz w:val="20"/>
+          <w:szCs w:val="20"/>
+        </w:rPr>
+        <w:t xml:space="preserve">Mais informações em </w:t>
+      </w:r>
+      <w:hyperlink r:id="rId6" w:history="1">
+        <w:r>
+          <w:rPr>
+            <w:rStyle w:val="Hyperlink"/>
+            <w:sz w:val="20"/>
+            <w:szCs w:val="20"/>
+          </w:rPr>
+          <w:t>https://github.com/matheusscarvalho/Qualidade-SW-2017-2/blob/master/README.md</w:t>
+        </w:r>
+      </w:hyperlink>
+      <w:r>
+        <w:rPr>
+          <w:sz w:val="20"/>
+          <w:szCs w:val="20"/>
+        </w:rPr>
+        <w:t>.</w:t>
+      </w:r>
+    </w:p>
     <w:sectPr>
       <w:pgSz w:w="11909" w:h="16834"/>
-      <w:pgMar w:top="1440" w:right="1440" w:bottom="1440" w:left="1440" w:header="0" w:footer="720" w:gutter="0"/>
+      <w:pgMar w:top="720" w:right="720" w:bottom="720" w:left="720" w:header="0" w:footer="720" w:gutter="0"/>
       <w:pgNumType w:start="1"/>
       <w:cols w:space="720"/>
+      <w:docGrid w:linePitch="299"/>
     </w:sectPr>
   </w:body>
 </w:document>
@@ -1118,6 +1638,17 @@
       <w:szCs w:val="30"/>
     </w:rPr>
   </w:style>
+  <w:style w:type="character" w:styleId="Hyperlink">
+    <w:name w:val="Hyperlink"/>
+    <w:basedOn w:val="Fontepargpadro"/>
+    <w:uiPriority w:val="99"/>
+    <w:unhideWhenUsed/>
+    <w:rsid w:val="00D24D37"/>
+    <w:rPr>
+      <w:color w:val="0000FF" w:themeColor="hyperlink"/>
+      <w:u w:val="single"/>
+    </w:rPr>
+  </w:style>
 </w:styles>
 </file>
 
@@ -1444,6 +1975,17 @@
       <w:color w:val="666666"/>
       <w:sz w:val="30"/>
       <w:szCs w:val="30"/>
+    </w:rPr>
+  </w:style>
+  <w:style w:type="character" w:styleId="Hyperlink">
+    <w:name w:val="Hyperlink"/>
+    <w:basedOn w:val="Fontepargpadro"/>
+    <w:uiPriority w:val="99"/>
+    <w:unhideWhenUsed/>
+    <w:rsid w:val="00D24D37"/>
+    <w:rPr>
+      <w:color w:val="0000FF" w:themeColor="hyperlink"/>
+      <w:u w:val="single"/>
     </w:rPr>
   </w:style>
 </w:styles>

</xml_diff>